<commit_message>
section 8 done fr
</commit_message>
<xml_diff>
--- a/NODE.docx
+++ b/NODE.docx
@@ -2931,6 +2931,243 @@
         </w:rPr>
         <w:lastRenderedPageBreak/>
         <w:t>404 pages</w:t>
+      </w:r>
+    </w:p>
+    <w:p>
+      <w:pPr>
+        <w:rPr>
+          <w:rFonts w:cstheme="minorHAnsi"/>
+          <w:b/>
+          <w:bCs/>
+          <w:sz w:val="32"/>
+          <w:szCs w:val="32"/>
+        </w:rPr>
+      </w:pPr>
+    </w:p>
+    <w:p>
+      <w:pPr>
+        <w:rPr>
+          <w:rFonts w:cstheme="minorHAnsi"/>
+          <w:b/>
+          <w:bCs/>
+          <w:sz w:val="48"/>
+          <w:szCs w:val="48"/>
+        </w:rPr>
+      </w:pPr>
+      <w:r>
+        <w:rPr>
+          <w:rFonts w:cstheme="minorHAnsi"/>
+          <w:b/>
+          <w:bCs/>
+          <w:sz w:val="48"/>
+          <w:szCs w:val="48"/>
+        </w:rPr>
+        <w:t>Section8</w:t>
+      </w:r>
+    </w:p>
+    <w:p>
+      <w:pPr>
+        <w:rPr>
+          <w:rFonts w:cstheme="minorHAnsi"/>
+        </w:rPr>
+      </w:pPr>
+      <w:r>
+        <w:rPr>
+          <w:rFonts w:cstheme="minorHAnsi"/>
+        </w:rPr>
+        <w:t>Query strings(= ceva in url)</w:t>
+      </w:r>
+    </w:p>
+    <w:p>
+      <w:pPr>
+        <w:rPr>
+          <w:rFonts w:cstheme="minorHAnsi"/>
+        </w:rPr>
+      </w:pPr>
+      <w:r>
+        <w:rPr>
+          <w:rFonts w:cstheme="minorHAnsi"/>
+        </w:rPr>
+        <w:t>Prima data pun  ?</w:t>
+      </w:r>
+    </w:p>
+    <w:p>
+      <w:pPr>
+        <w:rPr>
+          <w:rFonts w:cstheme="minorHAnsi"/>
+        </w:rPr>
+      </w:pPr>
+      <w:r>
+        <w:rPr>
+          <w:rFonts w:cstheme="minorHAnsi"/>
+        </w:rPr>
+        <w:t>Si ca sa delimitez query -urile &amp;</w:t>
+      </w:r>
+    </w:p>
+    <w:p>
+      <w:pPr>
+        <w:rPr>
+          <w:rFonts w:cstheme="minorHAnsi"/>
+        </w:rPr>
+      </w:pPr>
+    </w:p>
+    <w:p>
+      <w:pPr>
+        <w:rPr>
+          <w:rFonts w:cstheme="minorHAnsi"/>
+        </w:rPr>
+      </w:pPr>
+      <w:r>
+        <w:rPr>
+          <w:rFonts w:cstheme="minorHAnsi"/>
+        </w:rPr>
+        <w:t>Fetch(browser based api)</w:t>
+      </w:r>
+      <w:r>
+        <w:rPr>
+          <w:rFonts w:cstheme="minorHAnsi"/>
+        </w:rPr>
+        <w:t>: workflow: luam info din url, APOI raspunsul in punem intr un callback</w:t>
+      </w:r>
+    </w:p>
+    <w:p>
+      <w:pPr>
+        <w:rPr>
+          <w:rFonts w:cstheme="minorHAnsi"/>
+        </w:rPr>
+      </w:pPr>
+      <w:r>
+        <w:rPr>
+          <w:rFonts w:cstheme="minorHAnsi"/>
+        </w:rPr>
+        <w:t>Response.json-&gt; transforma datele in object(erau json)</w:t>
+      </w:r>
+    </w:p>
+    <w:p>
+      <w:pPr>
+        <w:rPr>
+          <w:rFonts w:cstheme="minorHAnsi"/>
+        </w:rPr>
+      </w:pPr>
+      <w:r>
+        <w:rPr>
+          <w:rFonts w:cstheme="minorHAnsi"/>
+        </w:rPr>
+        <w:drawing>
+          <wp:inline distT="0" distB="0" distL="0" distR="0" wp14:anchorId="77DCA375" wp14:editId="3BFE2AEC">
+            <wp:extent cx="5943600" cy="1829435"/>
+            <wp:effectExtent l="0" t="0" r="0" b="0"/>
+            <wp:docPr id="19" name="Picture 19" descr="A screenshot of a computer&#10;&#10;Description automatically generated with medium confidence"/>
+            <wp:cNvGraphicFramePr>
+              <a:graphicFrameLocks xmlns:a="http://schemas.openxmlformats.org/drawingml/2006/main" noChangeAspect="1"/>
+            </wp:cNvGraphicFramePr>
+            <a:graphic xmlns:a="http://schemas.openxmlformats.org/drawingml/2006/main">
+              <a:graphicData uri="http://schemas.openxmlformats.org/drawingml/2006/picture">
+                <pic:pic xmlns:pic="http://schemas.openxmlformats.org/drawingml/2006/picture">
+                  <pic:nvPicPr>
+                    <pic:cNvPr id="19" name="Picture 19" descr="A screenshot of a computer&#10;&#10;Description automatically generated with medium confidence"/>
+                    <pic:cNvPicPr/>
+                  </pic:nvPicPr>
+                  <pic:blipFill>
+                    <a:blip r:embed="rId41"/>
+                    <a:stretch>
+                      <a:fillRect/>
+                    </a:stretch>
+                  </pic:blipFill>
+                  <pic:spPr>
+                    <a:xfrm>
+                      <a:off x="0" y="0"/>
+                      <a:ext cx="5943600" cy="1829435"/>
+                    </a:xfrm>
+                    <a:prstGeom prst="rect">
+                      <a:avLst/>
+                    </a:prstGeom>
+                  </pic:spPr>
+                </pic:pic>
+              </a:graphicData>
+            </a:graphic>
+          </wp:inline>
+        </w:drawing>
+      </w:r>
+    </w:p>
+    <w:p>
+      <w:pPr>
+        <w:rPr>
+          <w:rFonts w:cstheme="minorHAnsi"/>
+        </w:rPr>
+      </w:pPr>
+    </w:p>
+    <w:p>
+      <w:pPr>
+        <w:rPr>
+          <w:rFonts w:cstheme="minorHAnsi"/>
+        </w:rPr>
+      </w:pPr>
+      <w:r>
+        <w:rPr>
+          <w:rFonts w:cstheme="minorHAnsi"/>
+        </w:rPr>
+        <w:t>Cum luam datele din formular si le folosim in js.</w:t>
+      </w:r>
+    </w:p>
+    <w:p>
+      <w:pPr>
+        <w:rPr>
+          <w:rFonts w:cstheme="minorHAnsi"/>
+        </w:rPr>
+      </w:pPr>
+      <w:r>
+        <w:rPr>
+          <w:rFonts w:cstheme="minorHAnsi"/>
+        </w:rPr>
+        <w:t>Cu querySelector luam datele si in paranteza specificam de unde Apoi adaugam un event pt apasare</w:t>
+      </w:r>
+    </w:p>
+    <w:p>
+      <w:pPr>
+        <w:rPr>
+          <w:rFonts w:cstheme="minorHAnsi"/>
+        </w:rPr>
+      </w:pPr>
+      <w:r>
+        <w:rPr>
+          <w:rFonts w:cstheme="minorHAnsi"/>
+        </w:rPr>
+        <w:drawing>
+          <wp:inline distT="0" distB="0" distL="0" distR="0" wp14:anchorId="747F6953" wp14:editId="0D66E8BD">
+            <wp:extent cx="4387850" cy="2030787"/>
+            <wp:effectExtent l="0" t="0" r="0" b="7620"/>
+            <wp:docPr id="24" name="Picture 24" descr="A screenshot of a computer&#10;&#10;Description automatically generated"/>
+            <wp:cNvGraphicFramePr>
+              <a:graphicFrameLocks xmlns:a="http://schemas.openxmlformats.org/drawingml/2006/main" noChangeAspect="1"/>
+            </wp:cNvGraphicFramePr>
+            <a:graphic xmlns:a="http://schemas.openxmlformats.org/drawingml/2006/main">
+              <a:graphicData uri="http://schemas.openxmlformats.org/drawingml/2006/picture">
+                <pic:pic xmlns:pic="http://schemas.openxmlformats.org/drawingml/2006/picture">
+                  <pic:nvPicPr>
+                    <pic:cNvPr id="24" name="Picture 24" descr="A screenshot of a computer&#10;&#10;Description automatically generated"/>
+                    <pic:cNvPicPr/>
+                  </pic:nvPicPr>
+                  <pic:blipFill>
+                    <a:blip r:embed="rId42"/>
+                    <a:stretch>
+                      <a:fillRect/>
+                    </a:stretch>
+                  </pic:blipFill>
+                  <pic:spPr>
+                    <a:xfrm>
+                      <a:off x="0" y="0"/>
+                      <a:ext cx="4391657" cy="2032549"/>
+                    </a:xfrm>
+                    <a:prstGeom prst="rect">
+                      <a:avLst/>
+                    </a:prstGeom>
+                  </pic:spPr>
+                </pic:pic>
+              </a:graphicData>
+            </a:graphic>
+          </wp:inline>
+        </w:drawing>
       </w:r>
     </w:p>
     <w:sectPr>

</xml_diff>